<commit_message>
opdateret rapport med links, uddybbende beskrivelse. rapport er nu ca 2 sider
</commit_message>
<xml_diff>
--- a/AVL-rapport.docx
+++ b/AVL-rapport.docx
@@ -531,6 +531,138 @@
         <w:rPr>
           <w:rFonts w:ascii="Calibri" w:hAnsi="Calibri" w:cs="Calibri"/>
         </w:rPr>
+        <w:t xml:space="preserve">Det man ser i applikationen er: </w:t>
+      </w:r>
+    </w:p>
+    <w:p>
+      <w:pPr>
+        <w:pStyle w:val="ListParagraph"/>
+        <w:numPr>
+          <w:ilvl w:val="0"/>
+          <w:numId w:val="3"/>
+        </w:numPr>
+        <w:jc w:val="both"/>
+        <w:rPr>
+          <w:rFonts w:ascii="Calibri" w:hAnsi="Calibri" w:cs="Calibri"/>
+        </w:rPr>
+      </w:pPr>
+      <w:r>
+        <w:rPr>
+          <w:rFonts w:ascii="Calibri" w:hAnsi="Calibri" w:cs="Calibri"/>
+        </w:rPr>
+        <w:t xml:space="preserve">Det selvbalancerende BST roterer ved indsættelse </w:t>
+      </w:r>
+    </w:p>
+    <w:p>
+      <w:pPr>
+        <w:pStyle w:val="ListParagraph"/>
+        <w:numPr>
+          <w:ilvl w:val="0"/>
+          <w:numId w:val="3"/>
+        </w:numPr>
+        <w:jc w:val="both"/>
+        <w:rPr>
+          <w:rFonts w:ascii="Calibri" w:hAnsi="Calibri" w:cs="Calibri"/>
+        </w:rPr>
+      </w:pPr>
+      <w:r>
+        <w:rPr>
+          <w:rFonts w:ascii="Calibri" w:hAnsi="Calibri" w:cs="Calibri"/>
+        </w:rPr>
+        <w:t>Højderne bliver opdateret</w:t>
+      </w:r>
+    </w:p>
+    <w:p>
+      <w:pPr>
+        <w:pStyle w:val="ListParagraph"/>
+        <w:numPr>
+          <w:ilvl w:val="0"/>
+          <w:numId w:val="3"/>
+        </w:numPr>
+        <w:jc w:val="both"/>
+        <w:rPr>
+          <w:rFonts w:ascii="Calibri" w:hAnsi="Calibri" w:cs="Calibri"/>
+        </w:rPr>
+      </w:pPr>
+      <w:r>
+        <w:rPr>
+          <w:rFonts w:ascii="Calibri" w:hAnsi="Calibri" w:cs="Calibri"/>
+        </w:rPr>
+        <w:t xml:space="preserve">Balancefaktoren </w:t>
+      </w:r>
+      <w:proofErr w:type="spellStart"/>
+      <w:r>
+        <w:rPr>
+          <w:rFonts w:ascii="Calibri" w:hAnsi="Calibri" w:cs="Calibri"/>
+        </w:rPr>
+        <w:t>afgører</w:t>
+      </w:r>
+      <w:proofErr w:type="spellEnd"/>
+      <w:r>
+        <w:rPr>
+          <w:rFonts w:ascii="Calibri" w:hAnsi="Calibri" w:cs="Calibri"/>
+        </w:rPr>
+        <w:t xml:space="preserve"> hvornår træet bliver opdateret</w:t>
+      </w:r>
+    </w:p>
+    <w:p>
+      <w:pPr>
+        <w:pStyle w:val="ListParagraph"/>
+        <w:numPr>
+          <w:ilvl w:val="0"/>
+          <w:numId w:val="3"/>
+        </w:numPr>
+        <w:jc w:val="both"/>
+        <w:rPr>
+          <w:rFonts w:ascii="Calibri" w:hAnsi="Calibri" w:cs="Calibri"/>
+        </w:rPr>
+      </w:pPr>
+      <w:r>
+        <w:rPr>
+          <w:rFonts w:ascii="Calibri" w:hAnsi="Calibri" w:cs="Calibri"/>
+        </w:rPr>
+        <w:t xml:space="preserve">Før- og efter tilstand for hver rotation (vha. </w:t>
+      </w:r>
+      <w:proofErr w:type="spellStart"/>
+      <w:r>
+        <w:rPr>
+          <w:rFonts w:ascii="Calibri" w:hAnsi="Calibri" w:cs="Calibri"/>
+        </w:rPr>
+        <w:t>next</w:t>
+      </w:r>
+      <w:proofErr w:type="spellEnd"/>
+      <w:r>
+        <w:rPr>
+          <w:rFonts w:ascii="Calibri" w:hAnsi="Calibri" w:cs="Calibri"/>
+        </w:rPr>
+        <w:t>/</w:t>
+      </w:r>
+      <w:proofErr w:type="spellStart"/>
+      <w:r>
+        <w:rPr>
+          <w:rFonts w:ascii="Calibri" w:hAnsi="Calibri" w:cs="Calibri"/>
+        </w:rPr>
+        <w:t>previous</w:t>
+      </w:r>
+      <w:proofErr w:type="spellEnd"/>
+      <w:r>
+        <w:rPr>
+          <w:rFonts w:ascii="Calibri" w:hAnsi="Calibri" w:cs="Calibri"/>
+        </w:rPr>
+        <w:t>-knapperne)</w:t>
+      </w:r>
+    </w:p>
+    <w:p>
+      <w:pPr>
+        <w:jc w:val="both"/>
+        <w:rPr>
+          <w:rFonts w:ascii="Calibri" w:hAnsi="Calibri" w:cs="Calibri"/>
+        </w:rPr>
+      </w:pPr>
+      <w:r>
+        <w:rPr>
+          <w:rFonts w:ascii="Calibri" w:hAnsi="Calibri" w:cs="Calibri"/>
+        </w:rPr>
         <w:t>Et AVL-</w:t>
       </w:r>
       <w:proofErr w:type="spellStart"/>
@@ -696,6 +828,285 @@
           <w:rFonts w:ascii="Calibri" w:hAnsi="Calibri" w:cs="Calibri"/>
         </w:rPr>
       </w:pPr>
+      <w:r>
+        <w:rPr>
+          <w:rFonts w:ascii="Calibri" w:hAnsi="Calibri" w:cs="Calibri"/>
+        </w:rPr>
+        <w:t xml:space="preserve">Algoritmetypen gør brug af </w:t>
+      </w:r>
+      <w:proofErr w:type="gramStart"/>
+      <w:r>
+        <w:rPr>
+          <w:rFonts w:ascii="Calibri" w:hAnsi="Calibri" w:cs="Calibri"/>
+          <w:i/>
+          <w:iCs/>
+        </w:rPr>
+        <w:t>O(</w:t>
+      </w:r>
+      <w:proofErr w:type="gramEnd"/>
+      <w:r>
+        <w:rPr>
+          <w:rFonts w:ascii="Calibri" w:hAnsi="Calibri" w:cs="Calibri"/>
+          <w:i/>
+          <w:iCs/>
+        </w:rPr>
+        <w:t xml:space="preserve">log </w:t>
+      </w:r>
+      <w:proofErr w:type="gramStart"/>
+      <w:r>
+        <w:rPr>
+          <w:rFonts w:ascii="Calibri" w:hAnsi="Calibri" w:cs="Calibri"/>
+          <w:i/>
+          <w:iCs/>
+        </w:rPr>
+        <w:t>n)</w:t>
+      </w:r>
+      <w:r>
+        <w:rPr>
+          <w:rFonts w:ascii="Calibri" w:hAnsi="Calibri" w:cs="Calibri"/>
+        </w:rPr>
+        <w:t xml:space="preserve">  hvor</w:t>
+      </w:r>
+      <w:proofErr w:type="gramEnd"/>
+      <w:r>
+        <w:rPr>
+          <w:rFonts w:ascii="Calibri" w:hAnsi="Calibri" w:cs="Calibri"/>
+        </w:rPr>
+        <w:t xml:space="preserve"> ’O’ står for kompleksiteten og ’n’ står for antal af noder og ’log’ forkortelsen for logaritme som fortæller at denne algoritmetype bruger altså den </w:t>
+      </w:r>
+      <w:proofErr w:type="spellStart"/>
+      <w:r>
+        <w:rPr>
+          <w:rFonts w:ascii="Calibri" w:hAnsi="Calibri" w:cs="Calibri"/>
+        </w:rPr>
+        <w:t>logaritmske</w:t>
+      </w:r>
+      <w:proofErr w:type="spellEnd"/>
+      <w:r>
+        <w:rPr>
+          <w:rFonts w:ascii="Calibri" w:hAnsi="Calibri" w:cs="Calibri"/>
+        </w:rPr>
+        <w:t xml:space="preserve"> tid for </w:t>
+      </w:r>
+      <w:proofErr w:type="gramStart"/>
+      <w:r>
+        <w:rPr>
+          <w:rFonts w:ascii="Calibri" w:hAnsi="Calibri" w:cs="Calibri"/>
+        </w:rPr>
+        <w:t>O(</w:t>
+      </w:r>
+      <w:proofErr w:type="gramEnd"/>
+      <w:r>
+        <w:rPr>
+          <w:rFonts w:ascii="Calibri" w:hAnsi="Calibri" w:cs="Calibri"/>
+        </w:rPr>
+        <w:t xml:space="preserve">log n). </w:t>
+      </w:r>
+    </w:p>
+    <w:p>
+      <w:pPr>
+        <w:jc w:val="both"/>
+        <w:rPr>
+          <w:rFonts w:ascii="Calibri" w:hAnsi="Calibri" w:cs="Calibri"/>
+        </w:rPr>
+      </w:pPr>
+      <w:r>
+        <w:rPr>
+          <w:rFonts w:ascii="Calibri" w:hAnsi="Calibri" w:cs="Calibri"/>
+        </w:rPr>
+        <w:t xml:space="preserve">Dette betyder at højden af AVL-træet er proportionelt med logaritmen til antallet af noder. </w:t>
+      </w:r>
+    </w:p>
+    <w:p>
+      <w:pPr>
+        <w:jc w:val="both"/>
+        <w:rPr>
+          <w:rFonts w:ascii="Calibri" w:hAnsi="Calibri" w:cs="Calibri"/>
+        </w:rPr>
+      </w:pPr>
+      <w:r>
+        <w:rPr>
+          <w:rFonts w:ascii="Calibri" w:hAnsi="Calibri" w:cs="Calibri"/>
+        </w:rPr>
+        <w:t>Algoritmen løser problemet med at undgå ubalance som et BST (</w:t>
+      </w:r>
+      <w:proofErr w:type="spellStart"/>
+      <w:r>
+        <w:rPr>
+          <w:rFonts w:ascii="Calibri" w:hAnsi="Calibri" w:cs="Calibri"/>
+        </w:rPr>
+        <w:t>Binary</w:t>
+      </w:r>
+      <w:proofErr w:type="spellEnd"/>
+      <w:r>
+        <w:rPr>
+          <w:rFonts w:ascii="Calibri" w:hAnsi="Calibri" w:cs="Calibri"/>
+        </w:rPr>
+        <w:t xml:space="preserve"> Search Tree) ikke tager højde for.  Denne problemløsning handler om at sikre at træets højder ikke overstiger 1 således at der venstre/</w:t>
+      </w:r>
+      <w:proofErr w:type="spellStart"/>
+      <w:r>
+        <w:rPr>
+          <w:rFonts w:ascii="Calibri" w:hAnsi="Calibri" w:cs="Calibri"/>
+        </w:rPr>
+        <w:t>højrebarn</w:t>
+      </w:r>
+      <w:proofErr w:type="spellEnd"/>
+      <w:r>
+        <w:rPr>
+          <w:rFonts w:ascii="Calibri" w:hAnsi="Calibri" w:cs="Calibri"/>
+        </w:rPr>
+        <w:t xml:space="preserve"> ikke er for tungt. </w:t>
+      </w:r>
+    </w:p>
+    <w:p>
+      <w:pPr>
+        <w:jc w:val="both"/>
+        <w:rPr>
+          <w:rFonts w:ascii="Calibri" w:hAnsi="Calibri" w:cs="Calibri"/>
+        </w:rPr>
+      </w:pPr>
+    </w:p>
+    <w:p>
+      <w:pPr>
+        <w:jc w:val="both"/>
+        <w:rPr>
+          <w:rFonts w:ascii="Calibri" w:hAnsi="Calibri" w:cs="Calibri"/>
+        </w:rPr>
+      </w:pPr>
+      <w:r>
+        <w:rPr>
+          <w:rFonts w:ascii="Calibri" w:hAnsi="Calibri" w:cs="Calibri"/>
+        </w:rPr>
+        <w:lastRenderedPageBreak/>
+        <w:t>Lidt om rotationer. Der findes 4 slags rotationer heraf:</w:t>
+      </w:r>
+    </w:p>
+    <w:p>
+      <w:pPr>
+        <w:pStyle w:val="ListParagraph"/>
+        <w:numPr>
+          <w:ilvl w:val="0"/>
+          <w:numId w:val="2"/>
+        </w:numPr>
+        <w:jc w:val="both"/>
+        <w:rPr>
+          <w:rFonts w:ascii="Calibri" w:hAnsi="Calibri" w:cs="Calibri"/>
+        </w:rPr>
+      </w:pPr>
+      <w:r>
+        <w:rPr>
+          <w:rFonts w:ascii="Calibri" w:hAnsi="Calibri" w:cs="Calibri"/>
+        </w:rPr>
+        <w:t>RR (Right rotation)</w:t>
+      </w:r>
+    </w:p>
+    <w:p>
+      <w:pPr>
+        <w:pStyle w:val="ListParagraph"/>
+        <w:numPr>
+          <w:ilvl w:val="0"/>
+          <w:numId w:val="2"/>
+        </w:numPr>
+        <w:jc w:val="both"/>
+        <w:rPr>
+          <w:rFonts w:ascii="Calibri" w:hAnsi="Calibri" w:cs="Calibri"/>
+        </w:rPr>
+      </w:pPr>
+      <w:r>
+        <w:rPr>
+          <w:rFonts w:ascii="Calibri" w:hAnsi="Calibri" w:cs="Calibri"/>
+        </w:rPr>
+        <w:t>LL (</w:t>
+      </w:r>
+      <w:proofErr w:type="spellStart"/>
+      <w:r>
+        <w:rPr>
+          <w:rFonts w:ascii="Calibri" w:hAnsi="Calibri" w:cs="Calibri"/>
+        </w:rPr>
+        <w:t>Left</w:t>
+      </w:r>
+      <w:proofErr w:type="spellEnd"/>
+      <w:r>
+        <w:rPr>
+          <w:rFonts w:ascii="Calibri" w:hAnsi="Calibri" w:cs="Calibri"/>
+        </w:rPr>
+        <w:t xml:space="preserve"> rotation)</w:t>
+      </w:r>
+    </w:p>
+    <w:p>
+      <w:pPr>
+        <w:pStyle w:val="ListParagraph"/>
+        <w:numPr>
+          <w:ilvl w:val="0"/>
+          <w:numId w:val="2"/>
+        </w:numPr>
+        <w:jc w:val="both"/>
+        <w:rPr>
+          <w:rFonts w:ascii="Calibri" w:hAnsi="Calibri" w:cs="Calibri"/>
+        </w:rPr>
+      </w:pPr>
+      <w:r>
+        <w:rPr>
+          <w:rFonts w:ascii="Calibri" w:hAnsi="Calibri" w:cs="Calibri"/>
+        </w:rPr>
+        <w:t>LR (</w:t>
+      </w:r>
+      <w:proofErr w:type="spellStart"/>
+      <w:r>
+        <w:rPr>
+          <w:rFonts w:ascii="Calibri" w:hAnsi="Calibri" w:cs="Calibri"/>
+        </w:rPr>
+        <w:t>Left</w:t>
+      </w:r>
+      <w:proofErr w:type="spellEnd"/>
+      <w:r>
+        <w:rPr>
+          <w:rFonts w:ascii="Calibri" w:hAnsi="Calibri" w:cs="Calibri"/>
+        </w:rPr>
+        <w:t>-right rotation)</w:t>
+      </w:r>
+    </w:p>
+    <w:p>
+      <w:pPr>
+        <w:pStyle w:val="ListParagraph"/>
+        <w:numPr>
+          <w:ilvl w:val="0"/>
+          <w:numId w:val="2"/>
+        </w:numPr>
+        <w:jc w:val="both"/>
+        <w:rPr>
+          <w:rFonts w:ascii="Calibri" w:hAnsi="Calibri" w:cs="Calibri"/>
+        </w:rPr>
+      </w:pPr>
+      <w:r>
+        <w:rPr>
+          <w:rFonts w:ascii="Calibri" w:hAnsi="Calibri" w:cs="Calibri"/>
+        </w:rPr>
+        <w:t>RL (Right-</w:t>
+      </w:r>
+      <w:proofErr w:type="spellStart"/>
+      <w:r>
+        <w:rPr>
+          <w:rFonts w:ascii="Calibri" w:hAnsi="Calibri" w:cs="Calibri"/>
+        </w:rPr>
+        <w:t>left</w:t>
+      </w:r>
+      <w:proofErr w:type="spellEnd"/>
+      <w:r>
+        <w:rPr>
+          <w:rFonts w:ascii="Calibri" w:hAnsi="Calibri" w:cs="Calibri"/>
+        </w:rPr>
+        <w:t xml:space="preserve"> rotation)</w:t>
+      </w:r>
+    </w:p>
+    <w:p>
+      <w:pPr>
+        <w:jc w:val="both"/>
+        <w:rPr>
+          <w:rFonts w:ascii="Calibri" w:hAnsi="Calibri" w:cs="Calibri"/>
+        </w:rPr>
+      </w:pPr>
     </w:p>
     <w:p>
       <w:pPr>
@@ -743,6 +1154,252 @@
     </w:p>
     <w:p>
       <w:pPr>
+        <w:spacing w:after="0"/>
+        <w:jc w:val="both"/>
+        <w:rPr>
+          <w:rFonts w:ascii="Calibri" w:hAnsi="Calibri" w:cs="Calibri"/>
+          <w:b/>
+          <w:bCs/>
+          <w:sz w:val="18"/>
+          <w:szCs w:val="18"/>
+        </w:rPr>
+      </w:pPr>
+      <w:r>
+        <w:rPr>
+          <w:rFonts w:ascii="Calibri" w:hAnsi="Calibri" w:cs="Calibri"/>
+          <w:b/>
+          <w:bCs/>
+          <w:sz w:val="18"/>
+          <w:szCs w:val="18"/>
+        </w:rPr>
+        <w:t>Wikipedia side om algoritmen</w:t>
+      </w:r>
+    </w:p>
+    <w:p>
+      <w:pPr>
+        <w:jc w:val="both"/>
+        <w:rPr>
+          <w:rFonts w:ascii="Calibri" w:hAnsi="Calibri" w:cs="Calibri"/>
+          <w:sz w:val="20"/>
+          <w:szCs w:val="20"/>
+        </w:rPr>
+      </w:pPr>
+      <w:hyperlink r:id="rId10" w:history="1">
+        <w:r>
+          <w:rPr>
+            <w:rStyle w:val="Hyperlink"/>
+            <w:rFonts w:ascii="Calibri" w:hAnsi="Calibri" w:cs="Calibri"/>
+            <w:sz w:val="20"/>
+            <w:szCs w:val="20"/>
+          </w:rPr>
+          <w:t>https://en.wikipedia.org/wiki/AVL_tree</w:t>
+        </w:r>
+      </w:hyperlink>
+    </w:p>
+    <w:p>
+      <w:pPr>
+        <w:spacing w:after="0"/>
+        <w:jc w:val="both"/>
+        <w:rPr>
+          <w:rFonts w:ascii="Calibri" w:hAnsi="Calibri" w:cs="Calibri"/>
+          <w:sz w:val="20"/>
+          <w:szCs w:val="20"/>
+        </w:rPr>
+      </w:pPr>
+      <w:proofErr w:type="spellStart"/>
+      <w:r>
+        <w:rPr>
+          <w:rFonts w:ascii="Calibri" w:hAnsi="Calibri" w:cs="Calibri"/>
+          <w:sz w:val="20"/>
+          <w:szCs w:val="20"/>
+        </w:rPr>
+        <w:t>GeeksForGeeks</w:t>
+      </w:r>
+      <w:proofErr w:type="spellEnd"/>
+      <w:r>
+        <w:rPr>
+          <w:rFonts w:ascii="Calibri" w:hAnsi="Calibri" w:cs="Calibri"/>
+          <w:sz w:val="20"/>
+          <w:szCs w:val="20"/>
+        </w:rPr>
+        <w:t xml:space="preserve"> om indsættelse</w:t>
+      </w:r>
+    </w:p>
+    <w:p>
+      <w:pPr>
+        <w:jc w:val="both"/>
+        <w:rPr>
+          <w:rFonts w:ascii="Calibri" w:hAnsi="Calibri" w:cs="Calibri"/>
+          <w:sz w:val="20"/>
+          <w:szCs w:val="20"/>
+        </w:rPr>
+      </w:pPr>
+      <w:hyperlink r:id="rId11" w:history="1">
+        <w:r>
+          <w:rPr>
+            <w:rStyle w:val="Hyperlink"/>
+            <w:rFonts w:ascii="Calibri" w:hAnsi="Calibri" w:cs="Calibri"/>
+            <w:sz w:val="20"/>
+            <w:szCs w:val="20"/>
+          </w:rPr>
+          <w:t>https://www.geeksforgeeks.org/dsa/insertion-in-an-avl-tree/</w:t>
+        </w:r>
+      </w:hyperlink>
+    </w:p>
+    <w:p>
+      <w:pPr>
+        <w:spacing w:after="0"/>
+        <w:jc w:val="both"/>
+        <w:rPr>
+          <w:rFonts w:ascii="Calibri" w:hAnsi="Calibri" w:cs="Calibri"/>
+          <w:b/>
+          <w:bCs/>
+          <w:sz w:val="20"/>
+          <w:szCs w:val="20"/>
+        </w:rPr>
+      </w:pPr>
+      <w:r>
+        <w:rPr>
+          <w:rFonts w:ascii="Calibri" w:hAnsi="Calibri" w:cs="Calibri"/>
+          <w:b/>
+          <w:bCs/>
+          <w:sz w:val="20"/>
+          <w:szCs w:val="20"/>
+        </w:rPr>
+        <w:t xml:space="preserve">Big-O notation </w:t>
+      </w:r>
+      <w:r>
+        <w:rPr>
+          <w:rFonts w:ascii="Calibri" w:hAnsi="Calibri" w:cs="Calibri"/>
+          <w:b/>
+          <w:bCs/>
+          <w:sz w:val="20"/>
+          <w:szCs w:val="20"/>
+        </w:rPr>
+        <w:t xml:space="preserve">– forklaring af </w:t>
+      </w:r>
+      <w:proofErr w:type="gramStart"/>
+      <w:r>
+        <w:rPr>
+          <w:rFonts w:ascii="Calibri" w:hAnsi="Calibri" w:cs="Calibri"/>
+          <w:b/>
+          <w:bCs/>
+          <w:sz w:val="20"/>
+          <w:szCs w:val="20"/>
+        </w:rPr>
+        <w:t>O(</w:t>
+      </w:r>
+      <w:proofErr w:type="gramEnd"/>
+      <w:r>
+        <w:rPr>
+          <w:rFonts w:ascii="Calibri" w:hAnsi="Calibri" w:cs="Calibri"/>
+          <w:b/>
+          <w:bCs/>
+          <w:sz w:val="20"/>
+          <w:szCs w:val="20"/>
+        </w:rPr>
+        <w:t>log n)</w:t>
+      </w:r>
+    </w:p>
+    <w:p>
+      <w:pPr>
+        <w:jc w:val="both"/>
+        <w:rPr>
+          <w:rFonts w:ascii="Calibri" w:hAnsi="Calibri" w:cs="Calibri"/>
+          <w:sz w:val="20"/>
+          <w:szCs w:val="20"/>
+        </w:rPr>
+      </w:pPr>
+      <w:hyperlink r:id="rId12" w:history="1">
+        <w:r>
+          <w:rPr>
+            <w:rStyle w:val="Hyperlink"/>
+            <w:rFonts w:ascii="Calibri" w:hAnsi="Calibri" w:cs="Calibri"/>
+            <w:sz w:val="20"/>
+            <w:szCs w:val="20"/>
+          </w:rPr>
+          <w:t>https://www.youtube.com/watch?v=wjDY5RbILno</w:t>
+        </w:r>
+      </w:hyperlink>
+    </w:p>
+    <w:p>
+      <w:pPr>
+        <w:spacing w:after="0"/>
+        <w:jc w:val="both"/>
+        <w:rPr>
+          <w:rFonts w:ascii="Calibri" w:hAnsi="Calibri" w:cs="Calibri"/>
+          <w:b/>
+          <w:bCs/>
+          <w:sz w:val="20"/>
+          <w:szCs w:val="20"/>
+        </w:rPr>
+      </w:pPr>
+      <w:r>
+        <w:rPr>
+          <w:rFonts w:ascii="Calibri" w:hAnsi="Calibri" w:cs="Calibri"/>
+          <w:b/>
+          <w:bCs/>
+          <w:sz w:val="20"/>
+          <w:szCs w:val="20"/>
+        </w:rPr>
+        <w:t>AVL-</w:t>
+      </w:r>
+      <w:proofErr w:type="spellStart"/>
+      <w:r>
+        <w:rPr>
+          <w:rFonts w:ascii="Calibri" w:hAnsi="Calibri" w:cs="Calibri"/>
+          <w:b/>
+          <w:bCs/>
+          <w:sz w:val="20"/>
+          <w:szCs w:val="20"/>
+        </w:rPr>
+        <w:t>tree</w:t>
+      </w:r>
+      <w:proofErr w:type="spellEnd"/>
+      <w:r>
+        <w:rPr>
+          <w:rFonts w:ascii="Calibri" w:hAnsi="Calibri" w:cs="Calibri"/>
+          <w:b/>
+          <w:bCs/>
+          <w:sz w:val="20"/>
+          <w:szCs w:val="20"/>
+        </w:rPr>
+        <w:t xml:space="preserve"> – Indsættelse og rotationer</w:t>
+      </w:r>
+    </w:p>
+    <w:p>
+      <w:pPr>
+        <w:jc w:val="both"/>
+        <w:rPr>
+          <w:rFonts w:ascii="Calibri" w:hAnsi="Calibri" w:cs="Calibri"/>
+          <w:sz w:val="20"/>
+          <w:szCs w:val="20"/>
+        </w:rPr>
+      </w:pPr>
+      <w:hyperlink r:id="rId13" w:history="1">
+        <w:r>
+          <w:rPr>
+            <w:rStyle w:val="Hyperlink"/>
+            <w:rFonts w:ascii="Calibri" w:hAnsi="Calibri" w:cs="Calibri"/>
+            <w:sz w:val="20"/>
+            <w:szCs w:val="20"/>
+          </w:rPr>
+          <w:t>https://www.youtube.com/watch?v=jDM6_TnYIqE&amp;t=1268s</w:t>
+        </w:r>
+      </w:hyperlink>
+    </w:p>
+    <w:p>
+      <w:pPr>
+        <w:jc w:val="both"/>
+        <w:rPr>
+          <w:rFonts w:ascii="Calibri" w:hAnsi="Calibri" w:cs="Calibri"/>
+          <w:sz w:val="20"/>
+          <w:szCs w:val="20"/>
+        </w:rPr>
+      </w:pPr>
+    </w:p>
+    <w:p>
+      <w:pPr>
         <w:jc w:val="both"/>
         <w:rPr>
           <w:rFonts w:ascii="Calibri" w:hAnsi="Calibri" w:cs="Calibri"/>
@@ -750,8 +1407,8 @@
       </w:pPr>
     </w:p>
     <w:sectPr>
-      <w:headerReference w:type="default" r:id="rId10"/>
-      <w:footerReference w:type="default" r:id="rId11"/>
+      <w:headerReference w:type="default" r:id="rId14"/>
+      <w:footerReference w:type="default" r:id="rId15"/>
       <w:pgSz w:w="11906" w:h="16838"/>
       <w:pgMar w:top="1440" w:right="1440" w:bottom="1440" w:left="1440" w:header="708" w:footer="708" w:gutter="0"/>
       <w:cols w:space="708"/>
@@ -953,9 +1610,9 @@
 <file path=word/numbering.xml><?xml version="1.0" encoding="utf-8"?>
 <w:numbering xmlns:wpc="http://schemas.microsoft.com/office/word/2010/wordprocessingCanvas" xmlns:cx="http://schemas.microsoft.com/office/drawing/2014/chartex" xmlns:cx1="http://schemas.microsoft.com/office/drawing/2015/9/8/chartex" xmlns:cx2="http://schemas.microsoft.com/office/drawing/2015/10/21/chartex" xmlns:cx3="http://schemas.microsoft.com/office/drawing/2016/5/9/chartex" xmlns:cx4="http://schemas.microsoft.com/office/drawing/2016/5/10/chartex" xmlns:cx5="http://schemas.microsoft.com/office/drawing/2016/5/11/chartex" xmlns:cx6="http://schemas.microsoft.com/office/drawing/2016/5/12/chartex" xmlns:cx7="http://schemas.microsoft.com/office/drawing/2016/5/13/chartex" xmlns:cx8="http://schemas.microsoft.com/office/drawing/2016/5/14/chartex" xmlns:mc="http://schemas.openxmlformats.org/markup-compatibility/2006" xmlns:aink="http://schemas.microsoft.com/office/drawing/2016/ink" xmlns:am3d="http://schemas.microsoft.com/office/drawing/2017/model3d" xmlns:o="urn:schemas-microsoft-com:office:office" xmlns:oel="http://schemas.microsoft.com/office/2019/extlst" xmlns:r="http://schemas.openxmlformats.org/officeDocument/2006/relationships" xmlns:m="http://schemas.openxmlformats.org/officeDocument/2006/math" xmlns:v="urn:schemas-microsoft-com:vml" xmlns:wp14="http://schemas.microsoft.com/office/word/2010/wordprocessingDrawing" xmlns:wp="http://schemas.openxmlformats.org/drawingml/2006/wordprocessingDrawing" xmlns:w10="urn:schemas-microsoft-com:office:word" xmlns:w="http://schemas.openxmlformats.org/wordprocessingml/2006/main" xmlns:w14="http://schemas.microsoft.com/office/word/2010/wordml" xmlns:w15="http://schemas.microsoft.com/office/word/2012/wordml" xmlns:w16cex="http://schemas.microsoft.com/office/word/2018/wordml/cex" xmlns:w16cid="http://schemas.microsoft.com/office/word/2016/wordml/cid" xmlns:w16="http://schemas.microsoft.com/office/word/2018/wordml" xmlns:w16du="http://schemas.microsoft.com/office/word/2023/wordml/word16du" xmlns:w16sdtdh="http://schemas.microsoft.com/office/word/2020/wordml/sdtdatahash" xmlns:w16sdtfl="http://schemas.microsoft.com/office/word/2024/wordml/sdtformatlock" xmlns:w16se="http://schemas.microsoft.com/office/word/2015/wordml/symex" xmlns:wpg="http://schemas.microsoft.com/office/word/2010/wordprocessingGroup" xmlns:wpi="http://schemas.microsoft.com/office/word/2010/wordprocessingInk" xmlns:wne="http://schemas.microsoft.com/office/word/2006/wordml" xmlns:wps="http://schemas.microsoft.com/office/word/2010/wordprocessingShape" mc:Ignorable="w14 w15 w16se w16cid w16 w16cex w16sdtdh w16sdtfl w16du wp14">
   <w:abstractNum w:abstractNumId="0" w15:restartNumberingAfterBreak="0">
-    <w:nsid w:val="26803EF4"/>
+    <w:nsid w:val="03877125"/>
     <w:multiLevelType w:val="hybridMultilevel"/>
-    <w:tmpl w:val="34808B18"/>
+    <w:tmpl w:val="7D4402D6"/>
     <w:lvl w:ilvl="0" w:tplc="2000000F">
       <w:start w:val="1"/>
       <w:numFmt w:val="decimal"/>
@@ -1041,7 +1698,191 @@
       </w:pPr>
     </w:lvl>
   </w:abstractNum>
+  <w:abstractNum w:abstractNumId="1" w15:restartNumberingAfterBreak="0">
+    <w:nsid w:val="26803EF4"/>
+    <w:multiLevelType w:val="hybridMultilevel"/>
+    <w:tmpl w:val="34808B18"/>
+    <w:lvl w:ilvl="0" w:tplc="2000000F">
+      <w:start w:val="1"/>
+      <w:numFmt w:val="decimal"/>
+      <w:lvlText w:val="%1."/>
+      <w:lvlJc w:val="left"/>
+      <w:pPr>
+        <w:ind w:left="720" w:hanging="360"/>
+      </w:pPr>
+      <w:rPr>
+        <w:rFonts w:hint="default"/>
+      </w:rPr>
+    </w:lvl>
+    <w:lvl w:ilvl="1" w:tplc="20000019" w:tentative="1">
+      <w:start w:val="1"/>
+      <w:numFmt w:val="lowerLetter"/>
+      <w:lvlText w:val="%2."/>
+      <w:lvlJc w:val="left"/>
+      <w:pPr>
+        <w:ind w:left="1440" w:hanging="360"/>
+      </w:pPr>
+    </w:lvl>
+    <w:lvl w:ilvl="2" w:tplc="2000001B" w:tentative="1">
+      <w:start w:val="1"/>
+      <w:numFmt w:val="lowerRoman"/>
+      <w:lvlText w:val="%3."/>
+      <w:lvlJc w:val="right"/>
+      <w:pPr>
+        <w:ind w:left="2160" w:hanging="180"/>
+      </w:pPr>
+    </w:lvl>
+    <w:lvl w:ilvl="3" w:tplc="2000000F" w:tentative="1">
+      <w:start w:val="1"/>
+      <w:numFmt w:val="decimal"/>
+      <w:lvlText w:val="%4."/>
+      <w:lvlJc w:val="left"/>
+      <w:pPr>
+        <w:ind w:left="2880" w:hanging="360"/>
+      </w:pPr>
+    </w:lvl>
+    <w:lvl w:ilvl="4" w:tplc="20000019" w:tentative="1">
+      <w:start w:val="1"/>
+      <w:numFmt w:val="lowerLetter"/>
+      <w:lvlText w:val="%5."/>
+      <w:lvlJc w:val="left"/>
+      <w:pPr>
+        <w:ind w:left="3600" w:hanging="360"/>
+      </w:pPr>
+    </w:lvl>
+    <w:lvl w:ilvl="5" w:tplc="2000001B" w:tentative="1">
+      <w:start w:val="1"/>
+      <w:numFmt w:val="lowerRoman"/>
+      <w:lvlText w:val="%6."/>
+      <w:lvlJc w:val="right"/>
+      <w:pPr>
+        <w:ind w:left="4320" w:hanging="180"/>
+      </w:pPr>
+    </w:lvl>
+    <w:lvl w:ilvl="6" w:tplc="2000000F" w:tentative="1">
+      <w:start w:val="1"/>
+      <w:numFmt w:val="decimal"/>
+      <w:lvlText w:val="%7."/>
+      <w:lvlJc w:val="left"/>
+      <w:pPr>
+        <w:ind w:left="5040" w:hanging="360"/>
+      </w:pPr>
+    </w:lvl>
+    <w:lvl w:ilvl="7" w:tplc="20000019" w:tentative="1">
+      <w:start w:val="1"/>
+      <w:numFmt w:val="lowerLetter"/>
+      <w:lvlText w:val="%8."/>
+      <w:lvlJc w:val="left"/>
+      <w:pPr>
+        <w:ind w:left="5760" w:hanging="360"/>
+      </w:pPr>
+    </w:lvl>
+    <w:lvl w:ilvl="8" w:tplc="2000001B" w:tentative="1">
+      <w:start w:val="1"/>
+      <w:numFmt w:val="lowerRoman"/>
+      <w:lvlText w:val="%9."/>
+      <w:lvlJc w:val="right"/>
+      <w:pPr>
+        <w:ind w:left="6480" w:hanging="180"/>
+      </w:pPr>
+    </w:lvl>
+  </w:abstractNum>
+  <w:abstractNum w:abstractNumId="2" w15:restartNumberingAfterBreak="0">
+    <w:nsid w:val="4A486720"/>
+    <w:multiLevelType w:val="hybridMultilevel"/>
+    <w:tmpl w:val="5044B070"/>
+    <w:lvl w:ilvl="0" w:tplc="2000000F">
+      <w:start w:val="1"/>
+      <w:numFmt w:val="decimal"/>
+      <w:lvlText w:val="%1."/>
+      <w:lvlJc w:val="left"/>
+      <w:pPr>
+        <w:ind w:left="720" w:hanging="360"/>
+      </w:pPr>
+      <w:rPr>
+        <w:rFonts w:hint="default"/>
+      </w:rPr>
+    </w:lvl>
+    <w:lvl w:ilvl="1" w:tplc="20000019" w:tentative="1">
+      <w:start w:val="1"/>
+      <w:numFmt w:val="lowerLetter"/>
+      <w:lvlText w:val="%2."/>
+      <w:lvlJc w:val="left"/>
+      <w:pPr>
+        <w:ind w:left="1440" w:hanging="360"/>
+      </w:pPr>
+    </w:lvl>
+    <w:lvl w:ilvl="2" w:tplc="2000001B" w:tentative="1">
+      <w:start w:val="1"/>
+      <w:numFmt w:val="lowerRoman"/>
+      <w:lvlText w:val="%3."/>
+      <w:lvlJc w:val="right"/>
+      <w:pPr>
+        <w:ind w:left="2160" w:hanging="180"/>
+      </w:pPr>
+    </w:lvl>
+    <w:lvl w:ilvl="3" w:tplc="2000000F" w:tentative="1">
+      <w:start w:val="1"/>
+      <w:numFmt w:val="decimal"/>
+      <w:lvlText w:val="%4."/>
+      <w:lvlJc w:val="left"/>
+      <w:pPr>
+        <w:ind w:left="2880" w:hanging="360"/>
+      </w:pPr>
+    </w:lvl>
+    <w:lvl w:ilvl="4" w:tplc="20000019" w:tentative="1">
+      <w:start w:val="1"/>
+      <w:numFmt w:val="lowerLetter"/>
+      <w:lvlText w:val="%5."/>
+      <w:lvlJc w:val="left"/>
+      <w:pPr>
+        <w:ind w:left="3600" w:hanging="360"/>
+      </w:pPr>
+    </w:lvl>
+    <w:lvl w:ilvl="5" w:tplc="2000001B" w:tentative="1">
+      <w:start w:val="1"/>
+      <w:numFmt w:val="lowerRoman"/>
+      <w:lvlText w:val="%6."/>
+      <w:lvlJc w:val="right"/>
+      <w:pPr>
+        <w:ind w:left="4320" w:hanging="180"/>
+      </w:pPr>
+    </w:lvl>
+    <w:lvl w:ilvl="6" w:tplc="2000000F" w:tentative="1">
+      <w:start w:val="1"/>
+      <w:numFmt w:val="decimal"/>
+      <w:lvlText w:val="%7."/>
+      <w:lvlJc w:val="left"/>
+      <w:pPr>
+        <w:ind w:left="5040" w:hanging="360"/>
+      </w:pPr>
+    </w:lvl>
+    <w:lvl w:ilvl="7" w:tplc="20000019" w:tentative="1">
+      <w:start w:val="1"/>
+      <w:numFmt w:val="lowerLetter"/>
+      <w:lvlText w:val="%8."/>
+      <w:lvlJc w:val="left"/>
+      <w:pPr>
+        <w:ind w:left="5760" w:hanging="360"/>
+      </w:pPr>
+    </w:lvl>
+    <w:lvl w:ilvl="8" w:tplc="2000001B" w:tentative="1">
+      <w:start w:val="1"/>
+      <w:numFmt w:val="lowerRoman"/>
+      <w:lvlText w:val="%9."/>
+      <w:lvlJc w:val="right"/>
+      <w:pPr>
+        <w:ind w:left="6480" w:hanging="180"/>
+      </w:pPr>
+    </w:lvl>
+  </w:abstractNum>
   <w:num w:numId="1" w16cid:durableId="545413603">
+    <w:abstractNumId w:val="1"/>
+  </w:num>
+  <w:num w:numId="2" w16cid:durableId="1298297901">
+    <w:abstractNumId w:val="2"/>
+  </w:num>
+  <w:num w:numId="3" w16cid:durableId="794905459">
     <w:abstractNumId w:val="0"/>
   </w:num>
 </w:numbering>

</xml_diff>

<commit_message>
opdateret lidt i rapport
</commit_message>
<xml_diff>
--- a/AVL-rapport.docx
+++ b/AVL-rapport.docx
@@ -332,175 +332,7 @@
         <w:lastRenderedPageBreak/>
         <w:t>Generel beskrivelse af projektet:</w:t>
       </w:r>
-    </w:p>
-    <w:p>
-      <w:pPr>
-        <w:spacing w:line="276" w:lineRule="auto"/>
-        <w:jc w:val="both"/>
-        <w:rPr>
-          <w:rFonts w:ascii="Calibri" w:hAnsi="Calibri" w:cs="Calibri"/>
-        </w:rPr>
-      </w:pPr>
-      <w:r>
-        <w:rPr>
-          <w:rFonts w:ascii="Calibri" w:hAnsi="Calibri" w:cs="Calibri"/>
-        </w:rPr>
-        <w:t xml:space="preserve">Dette projekt handler om at demonstrere visuelt hvordan algoritmen der er udviklet af de 2 russere </w:t>
-      </w:r>
-      <w:proofErr w:type="spellStart"/>
-      <w:r>
-        <w:rPr>
-          <w:rFonts w:ascii="Calibri" w:hAnsi="Calibri" w:cs="Calibri"/>
-        </w:rPr>
-        <w:t>Georgy</w:t>
-      </w:r>
-      <w:proofErr w:type="spellEnd"/>
-      <w:r>
-        <w:rPr>
-          <w:rFonts w:ascii="Calibri" w:hAnsi="Calibri" w:cs="Calibri"/>
-        </w:rPr>
-        <w:t xml:space="preserve"> </w:t>
-      </w:r>
-      <w:proofErr w:type="spellStart"/>
-      <w:r>
-        <w:rPr>
-          <w:rFonts w:ascii="Calibri" w:hAnsi="Calibri" w:cs="Calibri"/>
-        </w:rPr>
-        <w:t>Adelson-Velsky</w:t>
-      </w:r>
-      <w:proofErr w:type="spellEnd"/>
-      <w:r>
-        <w:rPr>
-          <w:rFonts w:ascii="Calibri" w:hAnsi="Calibri" w:cs="Calibri"/>
-        </w:rPr>
-        <w:t xml:space="preserve"> and </w:t>
-      </w:r>
-      <w:proofErr w:type="spellStart"/>
-      <w:r>
-        <w:rPr>
-          <w:rFonts w:ascii="Calibri" w:hAnsi="Calibri" w:cs="Calibri"/>
-        </w:rPr>
-        <w:t>Evgenii</w:t>
-      </w:r>
-      <w:proofErr w:type="spellEnd"/>
-      <w:r>
-        <w:rPr>
-          <w:rFonts w:ascii="Calibri" w:hAnsi="Calibri" w:cs="Calibri"/>
-        </w:rPr>
-        <w:t xml:space="preserve"> Landis</w:t>
-      </w:r>
-      <w:r>
-        <w:rPr>
-          <w:rFonts w:ascii="Calibri" w:hAnsi="Calibri" w:cs="Calibri"/>
-        </w:rPr>
-        <w:t xml:space="preserve"> i 1962. Demonstrationen lægger vægt på at vise hvad der sker trin for trin. </w:t>
-      </w:r>
-    </w:p>
-    <w:p>
-      <w:pPr>
-        <w:spacing w:line="276" w:lineRule="auto"/>
-        <w:jc w:val="both"/>
-        <w:rPr>
-          <w:rFonts w:ascii="Calibri" w:hAnsi="Calibri" w:cs="Calibri"/>
-        </w:rPr>
-      </w:pPr>
-      <w:r>
-        <w:rPr>
-          <w:rFonts w:ascii="Calibri" w:hAnsi="Calibri" w:cs="Calibri"/>
-        </w:rPr>
-        <w:t xml:space="preserve">I visualiseringen vil man se at ved at indsætte 3 vilkårlige værdier der vil kræve en </w:t>
-      </w:r>
-      <w:r>
-        <w:rPr>
-          <w:rFonts w:ascii="Calibri" w:hAnsi="Calibri" w:cs="Calibri"/>
-        </w:rPr>
-        <w:t>rotation f.eks.</w:t>
-      </w:r>
-      <w:r>
-        <w:rPr>
-          <w:rFonts w:ascii="Calibri" w:hAnsi="Calibri" w:cs="Calibri"/>
-        </w:rPr>
-        <w:t xml:space="preserve"> 30,20,10</w:t>
-      </w:r>
-      <w:r>
-        <w:rPr>
-          <w:rFonts w:ascii="Calibri" w:hAnsi="Calibri" w:cs="Calibri"/>
-        </w:rPr>
-        <w:t>.</w:t>
-      </w:r>
-      <w:r>
-        <w:rPr>
-          <w:rFonts w:ascii="Calibri" w:hAnsi="Calibri" w:cs="Calibri"/>
-        </w:rPr>
-        <w:t xml:space="preserve"> </w:t>
-      </w:r>
-      <w:r>
-        <w:rPr>
-          <w:rFonts w:ascii="Calibri" w:hAnsi="Calibri" w:cs="Calibri"/>
-        </w:rPr>
-        <w:t>Herom vil værdien 30 ligge øverst, når man indsætter værdien 20, vil den ligge på rodens venstrebarn da tallet 20 er lavere end 30. Når værdien 10 indsættes vil rotationen ske omgående og automatisk. Hertil gør man brug af knapperne ”</w:t>
-      </w:r>
-      <w:proofErr w:type="spellStart"/>
-      <w:r>
-        <w:rPr>
-          <w:rFonts w:ascii="Calibri" w:hAnsi="Calibri" w:cs="Calibri"/>
-        </w:rPr>
-        <w:t>previous</w:t>
-      </w:r>
-      <w:proofErr w:type="spellEnd"/>
-      <w:r>
-        <w:rPr>
-          <w:rFonts w:ascii="Calibri" w:hAnsi="Calibri" w:cs="Calibri"/>
-        </w:rPr>
-        <w:t>” os ”</w:t>
-      </w:r>
-      <w:proofErr w:type="spellStart"/>
-      <w:r>
-        <w:rPr>
-          <w:rFonts w:ascii="Calibri" w:hAnsi="Calibri" w:cs="Calibri"/>
-        </w:rPr>
-        <w:t>next</w:t>
-      </w:r>
-      <w:proofErr w:type="spellEnd"/>
-      <w:r>
-        <w:rPr>
-          <w:rFonts w:ascii="Calibri" w:hAnsi="Calibri" w:cs="Calibri"/>
-        </w:rPr>
-        <w:t xml:space="preserve">” for at se hvordan diagrammet ser ud før rotationen og efter rotationen. </w:t>
-      </w:r>
-    </w:p>
-    <w:p>
-      <w:pPr>
-        <w:spacing w:line="276" w:lineRule="auto"/>
-        <w:jc w:val="both"/>
-        <w:rPr>
-          <w:rFonts w:ascii="Calibri" w:hAnsi="Calibri" w:cs="Calibri"/>
-        </w:rPr>
-      </w:pPr>
-      <w:r>
-        <w:rPr>
-          <w:rFonts w:ascii="Calibri" w:hAnsi="Calibri" w:cs="Calibri"/>
-        </w:rPr>
-        <w:t xml:space="preserve">Diagrammet efter rotationen vil have rykket værdien 30 ned til højre så værdien ligger på rodens </w:t>
-      </w:r>
-      <w:proofErr w:type="spellStart"/>
-      <w:r>
-        <w:rPr>
-          <w:rFonts w:ascii="Calibri" w:hAnsi="Calibri" w:cs="Calibri"/>
-        </w:rPr>
-        <w:t>højrebarn</w:t>
-      </w:r>
-      <w:proofErr w:type="spellEnd"/>
-      <w:r>
-        <w:rPr>
-          <w:rFonts w:ascii="Calibri" w:hAnsi="Calibri" w:cs="Calibri"/>
-        </w:rPr>
-        <w:t xml:space="preserve"> og værdien 20 vil nu ligge øverst og til sidst vil værdien 10 ligge på rodens venstrebarn, da tallet 10 er lavere end 20. </w:t>
-      </w:r>
-    </w:p>
-    <w:p>
-      <w:pPr>
-        <w:jc w:val="both"/>
+      <w:r>
         <w:rPr>
           <w:rFonts w:ascii="Calibri" w:hAnsi="Calibri" w:cs="Calibri"/>
           <w:b/>
@@ -508,8 +340,185 @@
           <w:sz w:val="28"/>
           <w:szCs w:val="28"/>
         </w:rPr>
-      </w:pPr>
-      <w:r>
+        <w:t xml:space="preserve"> </w:t>
+      </w:r>
+      <w:r>
+        <w:rPr>
+          <w:rFonts w:ascii="Calibri" w:hAnsi="Calibri" w:cs="Calibri"/>
+          <w:sz w:val="28"/>
+          <w:szCs w:val="28"/>
+        </w:rPr>
+        <w:t>(skal være længere)</w:t>
+      </w:r>
+    </w:p>
+    <w:p>
+      <w:pPr>
+        <w:spacing w:line="276" w:lineRule="auto"/>
+        <w:jc w:val="both"/>
+        <w:rPr>
+          <w:rFonts w:ascii="Calibri" w:hAnsi="Calibri" w:cs="Calibri"/>
+        </w:rPr>
+      </w:pPr>
+      <w:r>
+        <w:rPr>
+          <w:rFonts w:ascii="Calibri" w:hAnsi="Calibri" w:cs="Calibri"/>
+        </w:rPr>
+        <w:t xml:space="preserve">Dette projekt handler om at demonstrere visuelt hvordan algoritmen der er udviklet af de 2 russere </w:t>
+      </w:r>
+      <w:proofErr w:type="spellStart"/>
+      <w:r>
+        <w:rPr>
+          <w:rFonts w:ascii="Calibri" w:hAnsi="Calibri" w:cs="Calibri"/>
+        </w:rPr>
+        <w:t>Georgy</w:t>
+      </w:r>
+      <w:proofErr w:type="spellEnd"/>
+      <w:r>
+        <w:rPr>
+          <w:rFonts w:ascii="Calibri" w:hAnsi="Calibri" w:cs="Calibri"/>
+        </w:rPr>
+        <w:t xml:space="preserve"> </w:t>
+      </w:r>
+      <w:proofErr w:type="spellStart"/>
+      <w:r>
+        <w:rPr>
+          <w:rFonts w:ascii="Calibri" w:hAnsi="Calibri" w:cs="Calibri"/>
+        </w:rPr>
+        <w:t>Adelson-Velsky</w:t>
+      </w:r>
+      <w:proofErr w:type="spellEnd"/>
+      <w:r>
+        <w:rPr>
+          <w:rFonts w:ascii="Calibri" w:hAnsi="Calibri" w:cs="Calibri"/>
+        </w:rPr>
+        <w:t xml:space="preserve"> and </w:t>
+      </w:r>
+      <w:proofErr w:type="spellStart"/>
+      <w:r>
+        <w:rPr>
+          <w:rFonts w:ascii="Calibri" w:hAnsi="Calibri" w:cs="Calibri"/>
+        </w:rPr>
+        <w:t>Evgenii</w:t>
+      </w:r>
+      <w:proofErr w:type="spellEnd"/>
+      <w:r>
+        <w:rPr>
+          <w:rFonts w:ascii="Calibri" w:hAnsi="Calibri" w:cs="Calibri"/>
+        </w:rPr>
+        <w:t xml:space="preserve"> Landis</w:t>
+      </w:r>
+      <w:r>
+        <w:rPr>
+          <w:rFonts w:ascii="Calibri" w:hAnsi="Calibri" w:cs="Calibri"/>
+        </w:rPr>
+        <w:t xml:space="preserve"> i 1962. Demonstrationen lægger vægt på at vise hvad der sker trin for trin. </w:t>
+      </w:r>
+    </w:p>
+    <w:p>
+      <w:pPr>
+        <w:spacing w:line="276" w:lineRule="auto"/>
+        <w:jc w:val="both"/>
+        <w:rPr>
+          <w:rFonts w:ascii="Calibri" w:hAnsi="Calibri" w:cs="Calibri"/>
+        </w:rPr>
+      </w:pPr>
+      <w:r>
+        <w:rPr>
+          <w:rFonts w:ascii="Calibri" w:hAnsi="Calibri" w:cs="Calibri"/>
+        </w:rPr>
+        <w:t xml:space="preserve">I visualiseringen vil man se at ved at indsætte 3 vilkårlige værdier der vil kræve en </w:t>
+      </w:r>
+      <w:r>
+        <w:rPr>
+          <w:rFonts w:ascii="Calibri" w:hAnsi="Calibri" w:cs="Calibri"/>
+        </w:rPr>
+        <w:t>rotation f.eks.</w:t>
+      </w:r>
+      <w:r>
+        <w:rPr>
+          <w:rFonts w:ascii="Calibri" w:hAnsi="Calibri" w:cs="Calibri"/>
+        </w:rPr>
+        <w:t xml:space="preserve"> 30,20,10</w:t>
+      </w:r>
+      <w:r>
+        <w:rPr>
+          <w:rFonts w:ascii="Calibri" w:hAnsi="Calibri" w:cs="Calibri"/>
+        </w:rPr>
+        <w:t>.</w:t>
+      </w:r>
+      <w:r>
+        <w:rPr>
+          <w:rFonts w:ascii="Calibri" w:hAnsi="Calibri" w:cs="Calibri"/>
+        </w:rPr>
+        <w:t xml:space="preserve"> </w:t>
+      </w:r>
+      <w:r>
+        <w:rPr>
+          <w:rFonts w:ascii="Calibri" w:hAnsi="Calibri" w:cs="Calibri"/>
+        </w:rPr>
+        <w:t>Herom vil værdien 30 ligge øverst, når man indsætter værdien 20, vil den ligge på rodens venstrebarn da tallet 20 er lavere end 30. Når værdien 10 indsættes vil rotationen ske omgående og automatisk. Hertil gør man brug af knapperne ”</w:t>
+      </w:r>
+      <w:proofErr w:type="spellStart"/>
+      <w:r>
+        <w:rPr>
+          <w:rFonts w:ascii="Calibri" w:hAnsi="Calibri" w:cs="Calibri"/>
+        </w:rPr>
+        <w:t>previous</w:t>
+      </w:r>
+      <w:proofErr w:type="spellEnd"/>
+      <w:r>
+        <w:rPr>
+          <w:rFonts w:ascii="Calibri" w:hAnsi="Calibri" w:cs="Calibri"/>
+        </w:rPr>
+        <w:t>” os ”</w:t>
+      </w:r>
+      <w:proofErr w:type="spellStart"/>
+      <w:r>
+        <w:rPr>
+          <w:rFonts w:ascii="Calibri" w:hAnsi="Calibri" w:cs="Calibri"/>
+        </w:rPr>
+        <w:t>next</w:t>
+      </w:r>
+      <w:proofErr w:type="spellEnd"/>
+      <w:r>
+        <w:rPr>
+          <w:rFonts w:ascii="Calibri" w:hAnsi="Calibri" w:cs="Calibri"/>
+        </w:rPr>
+        <w:t xml:space="preserve">” for at se hvordan diagrammet ser ud før rotationen og efter rotationen. </w:t>
+      </w:r>
+    </w:p>
+    <w:p>
+      <w:pPr>
+        <w:spacing w:line="276" w:lineRule="auto"/>
+        <w:jc w:val="both"/>
+        <w:rPr>
+          <w:rFonts w:ascii="Calibri" w:hAnsi="Calibri" w:cs="Calibri"/>
+        </w:rPr>
+      </w:pPr>
+      <w:r>
+        <w:rPr>
+          <w:rFonts w:ascii="Calibri" w:hAnsi="Calibri" w:cs="Calibri"/>
+        </w:rPr>
+        <w:t xml:space="preserve">Diagrammet efter rotationen vil have rykket værdien 30 ned til højre så værdien ligger på rodens </w:t>
+      </w:r>
+      <w:proofErr w:type="spellStart"/>
+      <w:r>
+        <w:rPr>
+          <w:rFonts w:ascii="Calibri" w:hAnsi="Calibri" w:cs="Calibri"/>
+        </w:rPr>
+        <w:t>højrebarn</w:t>
+      </w:r>
+      <w:proofErr w:type="spellEnd"/>
+      <w:r>
+        <w:rPr>
+          <w:rFonts w:ascii="Calibri" w:hAnsi="Calibri" w:cs="Calibri"/>
+        </w:rPr>
+        <w:t xml:space="preserve"> og værdien 20 vil nu ligge øverst og til sidst vil værdien 10 ligge på rodens venstrebarn, da tallet 10 er lavere end 20. </w:t>
+      </w:r>
+    </w:p>
+    <w:p>
+      <w:pPr>
+        <w:jc w:val="both"/>
         <w:rPr>
           <w:rFonts w:ascii="Calibri" w:hAnsi="Calibri" w:cs="Calibri"/>
           <w:b/>
@@ -517,7 +526,34 @@
           <w:sz w:val="28"/>
           <w:szCs w:val="28"/>
         </w:rPr>
+      </w:pPr>
+      <w:r>
+        <w:rPr>
+          <w:rFonts w:ascii="Calibri" w:hAnsi="Calibri" w:cs="Calibri"/>
+          <w:b/>
+          <w:bCs/>
+          <w:sz w:val="28"/>
+          <w:szCs w:val="28"/>
+        </w:rPr>
         <w:t>Uddybende beskrivelse af projektet:</w:t>
+      </w:r>
+      <w:r>
+        <w:rPr>
+          <w:rFonts w:ascii="Calibri" w:hAnsi="Calibri" w:cs="Calibri"/>
+          <w:b/>
+          <w:bCs/>
+          <w:sz w:val="28"/>
+          <w:szCs w:val="28"/>
+        </w:rPr>
+        <w:t xml:space="preserve"> </w:t>
+      </w:r>
+      <w:r>
+        <w:rPr>
+          <w:rFonts w:ascii="Calibri" w:hAnsi="Calibri" w:cs="Calibri"/>
+          <w:sz w:val="28"/>
+          <w:szCs w:val="28"/>
+        </w:rPr>
+        <w:t>(skal være meget længere)</w:t>
       </w:r>
     </w:p>
     <w:p>
@@ -1105,14 +1141,6 @@
         <w:jc w:val="both"/>
         <w:rPr>
           <w:rFonts w:ascii="Calibri" w:hAnsi="Calibri" w:cs="Calibri"/>
-        </w:rPr>
-      </w:pPr>
-    </w:p>
-    <w:p>
-      <w:pPr>
-        <w:jc w:val="both"/>
-        <w:rPr>
-          <w:rFonts w:ascii="Calibri" w:hAnsi="Calibri" w:cs="Calibri"/>
           <w:b/>
           <w:bCs/>
           <w:sz w:val="28"/>
@@ -1127,7 +1155,7 @@
           <w:sz w:val="28"/>
           <w:szCs w:val="28"/>
         </w:rPr>
-        <w:t xml:space="preserve">Pseudokode for algoritmen: </w:t>
+        <w:t>Overvejelser om tid- og pladskompleksitet</w:t>
       </w:r>
     </w:p>
     <w:p>
@@ -1149,19 +1177,18 @@
           <w:sz w:val="28"/>
           <w:szCs w:val="28"/>
         </w:rPr>
-        <w:t>Link til inspiration:</w:t>
-      </w:r>
-    </w:p>
-    <w:p>
-      <w:pPr>
-        <w:spacing w:after="0"/>
+        <w:t>Implementering af algoritmen i koden</w:t>
+      </w:r>
+    </w:p>
+    <w:p>
+      <w:pPr>
         <w:jc w:val="both"/>
         <w:rPr>
           <w:rFonts w:ascii="Calibri" w:hAnsi="Calibri" w:cs="Calibri"/>
           <w:b/>
           <w:bCs/>
-          <w:sz w:val="18"/>
-          <w:szCs w:val="18"/>
+          <w:sz w:val="28"/>
+          <w:szCs w:val="28"/>
         </w:rPr>
       </w:pPr>
       <w:r>
@@ -1169,8 +1196,174 @@
           <w:rFonts w:ascii="Calibri" w:hAnsi="Calibri" w:cs="Calibri"/>
           <w:b/>
           <w:bCs/>
-          <w:sz w:val="18"/>
-          <w:szCs w:val="18"/>
+          <w:sz w:val="28"/>
+          <w:szCs w:val="28"/>
+        </w:rPr>
+        <w:t xml:space="preserve">Pseudokode for algoritmen: </w:t>
+      </w:r>
+    </w:p>
+    <w:p>
+      <w:pPr>
+        <w:spacing w:after="0"/>
+        <w:jc w:val="both"/>
+        <w:rPr>
+          <w:rFonts w:ascii="Calibri" w:hAnsi="Calibri" w:cs="Calibri"/>
+          <w:lang w:val="en-US"/>
+        </w:rPr>
+      </w:pPr>
+      <w:r>
+        <w:rPr>
+          <w:rFonts w:ascii="Calibri" w:hAnsi="Calibri" w:cs="Calibri"/>
+          <w:lang w:val="en-US"/>
+        </w:rPr>
+        <w:t>High-l</w:t>
+      </w:r>
+      <w:r>
+        <w:rPr>
+          <w:rFonts w:ascii="Calibri" w:hAnsi="Calibri" w:cs="Calibri"/>
+          <w:lang w:val="en-US"/>
+        </w:rPr>
+        <w:t xml:space="preserve">evel </w:t>
+      </w:r>
+    </w:p>
+    <w:p>
+      <w:pPr>
+        <w:pStyle w:val="ListParagraph"/>
+        <w:numPr>
+          <w:ilvl w:val="0"/>
+          <w:numId w:val="4"/>
+        </w:numPr>
+        <w:jc w:val="both"/>
+        <w:rPr>
+          <w:rFonts w:ascii="Calibri" w:hAnsi="Calibri" w:cs="Calibri"/>
+          <w:sz w:val="22"/>
+          <w:szCs w:val="22"/>
+        </w:rPr>
+      </w:pPr>
+      <w:r>
+        <w:rPr>
+          <w:rFonts w:ascii="Calibri" w:hAnsi="Calibri" w:cs="Calibri"/>
+          <w:sz w:val="22"/>
+          <w:szCs w:val="22"/>
+        </w:rPr>
+        <w:t xml:space="preserve">Lav en html-side med knapper så man kan demonstrere algoritmens proces trin-for-trin. </w:t>
+      </w:r>
+    </w:p>
+    <w:p>
+      <w:pPr>
+        <w:pStyle w:val="ListParagraph"/>
+        <w:numPr>
+          <w:ilvl w:val="0"/>
+          <w:numId w:val="4"/>
+        </w:numPr>
+        <w:jc w:val="both"/>
+        <w:rPr>
+          <w:rFonts w:ascii="Calibri" w:hAnsi="Calibri" w:cs="Calibri"/>
+          <w:sz w:val="22"/>
+          <w:szCs w:val="22"/>
+        </w:rPr>
+      </w:pPr>
+      <w:r>
+        <w:rPr>
+          <w:rFonts w:ascii="Calibri" w:hAnsi="Calibri" w:cs="Calibri"/>
+          <w:sz w:val="22"/>
+          <w:szCs w:val="22"/>
+        </w:rPr>
+        <w:t xml:space="preserve">Lav en </w:t>
+      </w:r>
+      <w:proofErr w:type="spellStart"/>
+      <w:r>
+        <w:rPr>
+          <w:rFonts w:ascii="Calibri" w:hAnsi="Calibri" w:cs="Calibri"/>
+          <w:sz w:val="22"/>
+          <w:szCs w:val="22"/>
+        </w:rPr>
+        <w:t>svg</w:t>
+      </w:r>
+      <w:proofErr w:type="spellEnd"/>
+      <w:r>
+        <w:rPr>
+          <w:rFonts w:ascii="Calibri" w:hAnsi="Calibri" w:cs="Calibri"/>
+          <w:sz w:val="22"/>
+          <w:szCs w:val="22"/>
+        </w:rPr>
+        <w:t>-tegning så man kan se trædiagrammet og indsættelsen af vilkårlige værdier</w:t>
+      </w:r>
+    </w:p>
+    <w:p>
+      <w:pPr>
+        <w:pStyle w:val="ListParagraph"/>
+        <w:numPr>
+          <w:ilvl w:val="0"/>
+          <w:numId w:val="4"/>
+        </w:numPr>
+        <w:jc w:val="both"/>
+        <w:rPr>
+          <w:rFonts w:ascii="Calibri" w:hAnsi="Calibri" w:cs="Calibri"/>
+          <w:sz w:val="22"/>
+          <w:szCs w:val="22"/>
+        </w:rPr>
+      </w:pPr>
+      <w:r>
+        <w:rPr>
+          <w:rFonts w:ascii="Calibri" w:hAnsi="Calibri" w:cs="Calibri"/>
+          <w:sz w:val="22"/>
+          <w:szCs w:val="22"/>
+        </w:rPr>
+        <w:t xml:space="preserve">Lav avl-algoritmen, noderne og den tilsvarende logik så det spiller sammen med </w:t>
+      </w:r>
+      <w:proofErr w:type="spellStart"/>
+      <w:r>
+        <w:rPr>
+          <w:rFonts w:ascii="Calibri" w:hAnsi="Calibri" w:cs="Calibri"/>
+          <w:sz w:val="22"/>
+          <w:szCs w:val="22"/>
+        </w:rPr>
+        <w:t>frontend</w:t>
+      </w:r>
+      <w:proofErr w:type="spellEnd"/>
+    </w:p>
+    <w:p>
+      <w:pPr>
+        <w:jc w:val="both"/>
+        <w:rPr>
+          <w:rFonts w:ascii="Calibri" w:hAnsi="Calibri" w:cs="Calibri"/>
+          <w:b/>
+          <w:bCs/>
+          <w:sz w:val="28"/>
+          <w:szCs w:val="28"/>
+        </w:rPr>
+      </w:pPr>
+      <w:r>
+        <w:rPr>
+          <w:rFonts w:ascii="Calibri" w:hAnsi="Calibri" w:cs="Calibri"/>
+          <w:b/>
+          <w:bCs/>
+          <w:sz w:val="28"/>
+          <w:szCs w:val="28"/>
+        </w:rPr>
+        <w:t>Link til inspiration:</w:t>
+      </w:r>
+    </w:p>
+    <w:p>
+      <w:pPr>
+        <w:spacing w:after="0"/>
+        <w:jc w:val="both"/>
+        <w:rPr>
+          <w:rFonts w:ascii="Calibri" w:hAnsi="Calibri" w:cs="Calibri"/>
+          <w:b/>
+          <w:bCs/>
+          <w:sz w:val="20"/>
+          <w:szCs w:val="20"/>
+        </w:rPr>
+      </w:pPr>
+      <w:r>
+        <w:rPr>
+          <w:rFonts w:ascii="Calibri" w:hAnsi="Calibri" w:cs="Calibri"/>
+          <w:b/>
+          <w:bCs/>
+          <w:sz w:val="20"/>
+          <w:szCs w:val="20"/>
         </w:rPr>
         <w:t>Wikipedia side om algoritmen</w:t>
       </w:r>
@@ -1202,6 +1395,8 @@
         <w:jc w:val="both"/>
         <w:rPr>
           <w:rFonts w:ascii="Calibri" w:hAnsi="Calibri" w:cs="Calibri"/>
+          <w:b/>
+          <w:bCs/>
           <w:sz w:val="20"/>
           <w:szCs w:val="20"/>
         </w:rPr>
@@ -1210,6 +1405,8 @@
       <w:r>
         <w:rPr>
           <w:rFonts w:ascii="Calibri" w:hAnsi="Calibri" w:cs="Calibri"/>
+          <w:b/>
+          <w:bCs/>
           <w:sz w:val="20"/>
           <w:szCs w:val="20"/>
         </w:rPr>
@@ -1219,6 +1416,8 @@
       <w:r>
         <w:rPr>
           <w:rFonts w:ascii="Calibri" w:hAnsi="Calibri" w:cs="Calibri"/>
+          <w:b/>
+          <w:bCs/>
           <w:sz w:val="20"/>
           <w:szCs w:val="20"/>
         </w:rPr>
@@ -1390,13 +1589,89 @@
     </w:p>
     <w:p>
       <w:pPr>
-        <w:jc w:val="both"/>
-        <w:rPr>
-          <w:rFonts w:ascii="Calibri" w:hAnsi="Calibri" w:cs="Calibri"/>
+        <w:spacing w:after="0"/>
+        <w:jc w:val="both"/>
+        <w:rPr>
+          <w:rFonts w:ascii="Calibri" w:hAnsi="Calibri" w:cs="Calibri"/>
+          <w:b/>
+          <w:bCs/>
           <w:sz w:val="20"/>
           <w:szCs w:val="20"/>
         </w:rPr>
       </w:pPr>
+      <w:r>
+        <w:rPr>
+          <w:rFonts w:ascii="Calibri" w:hAnsi="Calibri" w:cs="Calibri"/>
+          <w:b/>
+          <w:bCs/>
+          <w:sz w:val="20"/>
+          <w:szCs w:val="20"/>
+        </w:rPr>
+        <w:t>Eksempel på implementering af AVL-</w:t>
+      </w:r>
+      <w:proofErr w:type="spellStart"/>
+      <w:r>
+        <w:rPr>
+          <w:rFonts w:ascii="Calibri" w:hAnsi="Calibri" w:cs="Calibri"/>
+          <w:b/>
+          <w:bCs/>
+          <w:sz w:val="20"/>
+          <w:szCs w:val="20"/>
+        </w:rPr>
+        <w:t>tree</w:t>
+      </w:r>
+      <w:proofErr w:type="spellEnd"/>
+      <w:r>
+        <w:rPr>
+          <w:rFonts w:ascii="Calibri" w:hAnsi="Calibri" w:cs="Calibri"/>
+          <w:b/>
+          <w:bCs/>
+          <w:sz w:val="20"/>
+          <w:szCs w:val="20"/>
+        </w:rPr>
+        <w:t xml:space="preserve"> algoritme</w:t>
+      </w:r>
+    </w:p>
+    <w:p>
+      <w:pPr>
+        <w:jc w:val="both"/>
+        <w:rPr>
+          <w:rFonts w:ascii="Calibri" w:hAnsi="Calibri" w:cs="Calibri"/>
+          <w:sz w:val="20"/>
+          <w:szCs w:val="20"/>
+        </w:rPr>
+      </w:pPr>
+      <w:hyperlink r:id="rId14" w:history="1">
+        <w:r>
+          <w:rPr>
+            <w:rStyle w:val="Hyperlink"/>
+            <w:rFonts w:ascii="Calibri" w:hAnsi="Calibri" w:cs="Calibri"/>
+            <w:sz w:val="20"/>
+            <w:szCs w:val="20"/>
+          </w:rPr>
+          <w:t>https://www.tutorialspoint.com/AVL-Tree-class-in-Javascript</w:t>
+        </w:r>
+      </w:hyperlink>
+    </w:p>
+    <w:p>
+      <w:pPr>
+        <w:jc w:val="both"/>
+        <w:rPr>
+          <w:rFonts w:ascii="Calibri" w:hAnsi="Calibri" w:cs="Calibri"/>
+          <w:sz w:val="20"/>
+          <w:szCs w:val="20"/>
+        </w:rPr>
+      </w:pPr>
+    </w:p>
+    <w:p>
+      <w:pPr>
+        <w:jc w:val="both"/>
+        <w:rPr>
+          <w:rFonts w:ascii="Calibri" w:hAnsi="Calibri" w:cs="Calibri"/>
+          <w:sz w:val="20"/>
+          <w:szCs w:val="20"/>
+        </w:rPr>
+      </w:pPr>
     </w:p>
     <w:p>
       <w:pPr>
@@ -1407,8 +1682,8 @@
       </w:pPr>
     </w:p>
     <w:sectPr>
-      <w:headerReference w:type="default" r:id="rId14"/>
-      <w:footerReference w:type="default" r:id="rId15"/>
+      <w:headerReference w:type="default" r:id="rId15"/>
+      <w:footerReference w:type="default" r:id="rId16"/>
       <w:pgSz w:w="11906" w:h="16838"/>
       <w:pgMar w:top="1440" w:right="1440" w:bottom="1440" w:left="1440" w:header="708" w:footer="708" w:gutter="0"/>
       <w:cols w:space="708"/>
@@ -1788,6 +2063,119 @@
     </w:lvl>
   </w:abstractNum>
   <w:abstractNum w:abstractNumId="2" w15:restartNumberingAfterBreak="0">
+    <w:nsid w:val="30171BDD"/>
+    <w:multiLevelType w:val="hybridMultilevel"/>
+    <w:tmpl w:val="38E29262"/>
+    <w:lvl w:ilvl="0" w:tplc="20000001">
+      <w:start w:val="1"/>
+      <w:numFmt w:val="bullet"/>
+      <w:lvlText w:val=""/>
+      <w:lvlJc w:val="left"/>
+      <w:pPr>
+        <w:ind w:left="720" w:hanging="360"/>
+      </w:pPr>
+      <w:rPr>
+        <w:rFonts w:ascii="Symbol" w:hAnsi="Symbol" w:hint="default"/>
+      </w:rPr>
+    </w:lvl>
+    <w:lvl w:ilvl="1" w:tplc="20000003" w:tentative="1">
+      <w:start w:val="1"/>
+      <w:numFmt w:val="bullet"/>
+      <w:lvlText w:val="o"/>
+      <w:lvlJc w:val="left"/>
+      <w:pPr>
+        <w:ind w:left="1440" w:hanging="360"/>
+      </w:pPr>
+      <w:rPr>
+        <w:rFonts w:ascii="Courier New" w:hAnsi="Courier New" w:cs="Courier New" w:hint="default"/>
+      </w:rPr>
+    </w:lvl>
+    <w:lvl w:ilvl="2" w:tplc="20000005" w:tentative="1">
+      <w:start w:val="1"/>
+      <w:numFmt w:val="bullet"/>
+      <w:lvlText w:val=""/>
+      <w:lvlJc w:val="left"/>
+      <w:pPr>
+        <w:ind w:left="2160" w:hanging="360"/>
+      </w:pPr>
+      <w:rPr>
+        <w:rFonts w:ascii="Wingdings" w:hAnsi="Wingdings" w:hint="default"/>
+      </w:rPr>
+    </w:lvl>
+    <w:lvl w:ilvl="3" w:tplc="20000001" w:tentative="1">
+      <w:start w:val="1"/>
+      <w:numFmt w:val="bullet"/>
+      <w:lvlText w:val=""/>
+      <w:lvlJc w:val="left"/>
+      <w:pPr>
+        <w:ind w:left="2880" w:hanging="360"/>
+      </w:pPr>
+      <w:rPr>
+        <w:rFonts w:ascii="Symbol" w:hAnsi="Symbol" w:hint="default"/>
+      </w:rPr>
+    </w:lvl>
+    <w:lvl w:ilvl="4" w:tplc="20000003" w:tentative="1">
+      <w:start w:val="1"/>
+      <w:numFmt w:val="bullet"/>
+      <w:lvlText w:val="o"/>
+      <w:lvlJc w:val="left"/>
+      <w:pPr>
+        <w:ind w:left="3600" w:hanging="360"/>
+      </w:pPr>
+      <w:rPr>
+        <w:rFonts w:ascii="Courier New" w:hAnsi="Courier New" w:cs="Courier New" w:hint="default"/>
+      </w:rPr>
+    </w:lvl>
+    <w:lvl w:ilvl="5" w:tplc="20000005" w:tentative="1">
+      <w:start w:val="1"/>
+      <w:numFmt w:val="bullet"/>
+      <w:lvlText w:val=""/>
+      <w:lvlJc w:val="left"/>
+      <w:pPr>
+        <w:ind w:left="4320" w:hanging="360"/>
+      </w:pPr>
+      <w:rPr>
+        <w:rFonts w:ascii="Wingdings" w:hAnsi="Wingdings" w:hint="default"/>
+      </w:rPr>
+    </w:lvl>
+    <w:lvl w:ilvl="6" w:tplc="20000001" w:tentative="1">
+      <w:start w:val="1"/>
+      <w:numFmt w:val="bullet"/>
+      <w:lvlText w:val=""/>
+      <w:lvlJc w:val="left"/>
+      <w:pPr>
+        <w:ind w:left="5040" w:hanging="360"/>
+      </w:pPr>
+      <w:rPr>
+        <w:rFonts w:ascii="Symbol" w:hAnsi="Symbol" w:hint="default"/>
+      </w:rPr>
+    </w:lvl>
+    <w:lvl w:ilvl="7" w:tplc="20000003" w:tentative="1">
+      <w:start w:val="1"/>
+      <w:numFmt w:val="bullet"/>
+      <w:lvlText w:val="o"/>
+      <w:lvlJc w:val="left"/>
+      <w:pPr>
+        <w:ind w:left="5760" w:hanging="360"/>
+      </w:pPr>
+      <w:rPr>
+        <w:rFonts w:ascii="Courier New" w:hAnsi="Courier New" w:cs="Courier New" w:hint="default"/>
+      </w:rPr>
+    </w:lvl>
+    <w:lvl w:ilvl="8" w:tplc="20000005" w:tentative="1">
+      <w:start w:val="1"/>
+      <w:numFmt w:val="bullet"/>
+      <w:lvlText w:val=""/>
+      <w:lvlJc w:val="left"/>
+      <w:pPr>
+        <w:ind w:left="6480" w:hanging="360"/>
+      </w:pPr>
+      <w:rPr>
+        <w:rFonts w:ascii="Wingdings" w:hAnsi="Wingdings" w:hint="default"/>
+      </w:rPr>
+    </w:lvl>
+  </w:abstractNum>
+  <w:abstractNum w:abstractNumId="3" w15:restartNumberingAfterBreak="0">
     <w:nsid w:val="4A486720"/>
     <w:multiLevelType w:val="hybridMultilevel"/>
     <w:tmpl w:val="5044B070"/>
@@ -1880,10 +2268,13 @@
     <w:abstractNumId w:val="1"/>
   </w:num>
   <w:num w:numId="2" w16cid:durableId="1298297901">
-    <w:abstractNumId w:val="2"/>
+    <w:abstractNumId w:val="3"/>
   </w:num>
   <w:num w:numId="3" w16cid:durableId="794905459">
     <w:abstractNumId w:val="0"/>
+  </w:num>
+  <w:num w:numId="4" w16cid:durableId="1478498883">
+    <w:abstractNumId w:val="2"/>
   </w:num>
 </w:numbering>
 </file>

</xml_diff>

<commit_message>
rapport done, Node.js slettet
</commit_message>
<xml_diff>
--- a/AVL-rapport.docx
+++ b/AVL-rapport.docx
@@ -73,7 +73,6 @@
         <w:spacing w:after="0"/>
         <w:jc w:val="both"/>
         <w:rPr>
-          <w:rFonts w:ascii="Calibri" w:hAnsi="Calibri" w:cs="Calibri"/>
           <w:sz w:val="18"/>
           <w:szCs w:val="18"/>
         </w:rPr>
@@ -106,11 +105,10 @@
         <w:r>
           <w:rPr>
             <w:rStyle w:val="Hyperlink"/>
-            <w:rFonts w:ascii="Calibri" w:hAnsi="Calibri" w:cs="Calibri"/>
             <w:sz w:val="18"/>
             <w:szCs w:val="18"/>
           </w:rPr>
-          <w:t>https://github.com/mridrisisci/avl-tree</w:t>
+          <w:t>https://github.com/mridrisisci/datastruktur-algo-eksamen</w:t>
         </w:r>
       </w:hyperlink>
     </w:p>
@@ -1120,15 +1118,7 @@
           <w:sz w:val="22"/>
           <w:szCs w:val="22"/>
         </w:rPr>
-        <w:t xml:space="preserve">Pladskompleksiteten bruger O(n) notationstypen og dette er grundet at enhver node indeholder </w:t>
-      </w:r>
-      <w:r>
-        <w:rPr>
-          <w:rFonts w:ascii="Calibri" w:hAnsi="Calibri" w:cs="Calibri"/>
-          <w:sz w:val="22"/>
-          <w:szCs w:val="22"/>
-        </w:rPr>
-        <w:t xml:space="preserve">sin egen værdi samt referencer til sine venstre- og højre barn. ’n’ er antallet af noder i træet. Dette ved man da noden har i alt 3 værdier. </w:t>
+        <w:t xml:space="preserve">Den store fordel ved denne algoritme er dens evne til at selvbalancere og undgå ubalance. I modsætning til BST. Dette effektiviserer søgning og indsættelse grundet logaritmisk tid. Ulempen hertil er at det er mere komplekst at opsætte, da algoritmen hele tiden skal opdatere højder og udføre rotationer ved ubalance. </w:t>
       </w:r>
     </w:p>
     <w:p>
@@ -1526,18 +1516,6 @@
           <w:szCs w:val="22"/>
         </w:rPr>
       </w:pPr>
-    </w:p>
-    <w:p>
-      <w:pPr>
-        <w:jc w:val="both"/>
-        <w:rPr>
-          <w:rFonts w:ascii="Calibri" w:hAnsi="Calibri" w:cs="Calibri"/>
-          <w:b/>
-          <w:bCs/>
-          <w:sz w:val="22"/>
-          <w:szCs w:val="22"/>
-        </w:rPr>
-      </w:pPr>
       <w:r>
         <w:rPr>
           <w:rFonts w:ascii="Calibri" w:hAnsi="Calibri" w:cs="Calibri"/>
@@ -2158,13 +2136,17 @@
         <w:jc w:val="both"/>
         <w:rPr>
           <w:rFonts w:ascii="Calibri" w:hAnsi="Calibri" w:cs="Calibri"/>
-          <w:sz w:val="22"/>
-          <w:szCs w:val="22"/>
-        </w:rPr>
-      </w:pPr>
-      <w:r>
-        <w:rPr>
-          <w:rFonts w:ascii="Calibri" w:hAnsi="Calibri" w:cs="Calibri"/>
+          <w:b/>
+          <w:bCs/>
+          <w:sz w:val="22"/>
+          <w:szCs w:val="22"/>
+        </w:rPr>
+      </w:pPr>
+      <w:r>
+        <w:rPr>
+          <w:rFonts w:ascii="Calibri" w:hAnsi="Calibri" w:cs="Calibri"/>
+          <w:b/>
+          <w:bCs/>
           <w:sz w:val="22"/>
           <w:szCs w:val="22"/>
         </w:rPr>
@@ -2230,13 +2212,17 @@
         <w:jc w:val="both"/>
         <w:rPr>
           <w:rFonts w:ascii="Calibri" w:hAnsi="Calibri" w:cs="Calibri"/>
-          <w:sz w:val="22"/>
-          <w:szCs w:val="22"/>
-        </w:rPr>
-      </w:pPr>
-      <w:r>
-        <w:rPr>
-          <w:rFonts w:ascii="Calibri" w:hAnsi="Calibri" w:cs="Calibri"/>
+          <w:b/>
+          <w:bCs/>
+          <w:sz w:val="22"/>
+          <w:szCs w:val="22"/>
+        </w:rPr>
+      </w:pPr>
+      <w:r>
+        <w:rPr>
+          <w:rFonts w:ascii="Calibri" w:hAnsi="Calibri" w:cs="Calibri"/>
+          <w:b/>
+          <w:bCs/>
           <w:sz w:val="22"/>
           <w:szCs w:val="22"/>
         </w:rPr>
@@ -2280,25 +2266,145 @@
           <w:rFonts w:ascii="Calibri" w:hAnsi="Calibri" w:cs="Calibri"/>
           <w:sz w:val="22"/>
           <w:szCs w:val="22"/>
-        </w:rPr>
-      </w:pPr>
-      <w:r>
-        <w:rPr>
-          <w:rFonts w:ascii="Calibri" w:hAnsi="Calibri" w:cs="Calibri"/>
-          <w:sz w:val="22"/>
-          <w:szCs w:val="22"/>
+          <w:lang w:val="en-US"/>
+        </w:rPr>
+      </w:pPr>
+      <w:r>
+        <w:rPr>
+          <w:rFonts w:ascii="Calibri" w:hAnsi="Calibri" w:cs="Calibri"/>
+          <w:sz w:val="22"/>
+          <w:szCs w:val="22"/>
+          <w:lang w:val="en-US"/>
         </w:rPr>
         <w:t>Løsning: rotateLeft</w:t>
       </w:r>
-    </w:p>
-    <w:p>
-      <w:pPr>
-        <w:spacing w:after="0"/>
-        <w:jc w:val="both"/>
-        <w:rPr>
-          <w:rFonts w:ascii="Calibri" w:hAnsi="Calibri" w:cs="Calibri"/>
-          <w:b/>
-          <w:bCs/>
+      <w:r>
+        <w:rPr>
+          <w:rFonts w:ascii="Calibri" w:hAnsi="Calibri" w:cs="Calibri"/>
+          <w:sz w:val="22"/>
+          <w:szCs w:val="22"/>
+          <w:lang w:val="en-US"/>
+        </w:rPr>
+        <w:t>(node.left) -&gt; rota</w:t>
+      </w:r>
+      <w:r>
+        <w:rPr>
+          <w:rFonts w:ascii="Calibri" w:hAnsi="Calibri" w:cs="Calibri"/>
+          <w:sz w:val="22"/>
+          <w:szCs w:val="22"/>
+          <w:lang w:val="en-US"/>
+        </w:rPr>
+        <w:t>teRight(node)</w:t>
+      </w:r>
+    </w:p>
+    <w:p>
+      <w:pPr>
+        <w:pStyle w:val="ListParagraph"/>
+        <w:numPr>
+          <w:ilvl w:val="0"/>
+          <w:numId w:val="6"/>
+        </w:numPr>
+        <w:spacing w:after="0"/>
+        <w:jc w:val="both"/>
+        <w:rPr>
+          <w:rFonts w:ascii="Calibri" w:hAnsi="Calibri" w:cs="Calibri"/>
+          <w:b/>
+          <w:bCs/>
+          <w:sz w:val="22"/>
+          <w:szCs w:val="22"/>
+        </w:rPr>
+      </w:pPr>
+      <w:r>
+        <w:rPr>
+          <w:rFonts w:ascii="Calibri" w:hAnsi="Calibri" w:cs="Calibri"/>
+          <w:b/>
+          <w:bCs/>
+          <w:sz w:val="22"/>
+          <w:szCs w:val="22"/>
+        </w:rPr>
+        <w:t>Ved RL-case (højre-venstre)</w:t>
+      </w:r>
+    </w:p>
+    <w:p>
+      <w:pPr>
+        <w:pStyle w:val="ListParagraph"/>
+        <w:numPr>
+          <w:ilvl w:val="1"/>
+          <w:numId w:val="6"/>
+        </w:numPr>
+        <w:spacing w:after="0"/>
+        <w:jc w:val="both"/>
+        <w:rPr>
+          <w:rFonts w:ascii="Calibri" w:hAnsi="Calibri" w:cs="Calibri"/>
+          <w:sz w:val="22"/>
+          <w:szCs w:val="22"/>
+        </w:rPr>
+      </w:pPr>
+      <w:r>
+        <w:rPr>
+          <w:rFonts w:ascii="Calibri" w:hAnsi="Calibri" w:cs="Calibri"/>
+          <w:sz w:val="22"/>
+          <w:szCs w:val="22"/>
+        </w:rPr>
+        <w:t>Betingelse: balance &lt; -1 og value &lt; node.right.value</w:t>
+      </w:r>
+    </w:p>
+    <w:p>
+      <w:pPr>
+        <w:pStyle w:val="ListParagraph"/>
+        <w:numPr>
+          <w:ilvl w:val="1"/>
+          <w:numId w:val="6"/>
+        </w:numPr>
+        <w:spacing w:after="0"/>
+        <w:jc w:val="both"/>
+        <w:rPr>
+          <w:rFonts w:ascii="Calibri" w:hAnsi="Calibri" w:cs="Calibri"/>
+          <w:sz w:val="22"/>
+          <w:szCs w:val="22"/>
+          <w:lang w:val="en-US"/>
+        </w:rPr>
+      </w:pPr>
+      <w:r>
+        <w:rPr>
+          <w:rFonts w:ascii="Calibri" w:hAnsi="Calibri" w:cs="Calibri"/>
+          <w:sz w:val="22"/>
+          <w:szCs w:val="22"/>
+          <w:lang w:val="en-US"/>
+        </w:rPr>
+        <w:t>Løsning: rotateRight(node.right) -&gt; r</w:t>
+      </w:r>
+      <w:r>
+        <w:rPr>
+          <w:rFonts w:ascii="Calibri" w:hAnsi="Calibri" w:cs="Calibri"/>
+          <w:sz w:val="22"/>
+          <w:szCs w:val="22"/>
+          <w:lang w:val="en-US"/>
+        </w:rPr>
+        <w:t>otateLeft(node)</w:t>
+      </w:r>
+    </w:p>
+    <w:p>
+      <w:pPr>
+        <w:spacing w:after="0"/>
+        <w:jc w:val="both"/>
+        <w:rPr>
+          <w:rFonts w:ascii="Calibri" w:hAnsi="Calibri" w:cs="Calibri"/>
+          <w:b/>
+          <w:bCs/>
+          <w:lang w:val="en-US"/>
+        </w:rPr>
+      </w:pPr>
+    </w:p>
+    <w:p>
+      <w:pPr>
+        <w:spacing w:after="0"/>
+        <w:jc w:val="both"/>
+        <w:rPr>
+          <w:rFonts w:ascii="Calibri" w:hAnsi="Calibri" w:cs="Calibri"/>
+          <w:b/>
+          <w:bCs/>
+          <w:lang w:val="en-US"/>
         </w:rPr>
       </w:pPr>
     </w:p>
@@ -2337,6 +2443,7 @@
           <w:sz w:val="22"/>
           <w:szCs w:val="22"/>
         </w:rPr>
+        <w:lastRenderedPageBreak/>
         <w:t xml:space="preserve">Ved søgning fungerer det ligesom i et BST. Her vil algoritmen </w:t>
       </w:r>
       <w:r>
@@ -2399,7 +2506,6 @@
           <w:b/>
           <w:bCs/>
         </w:rPr>
-        <w:lastRenderedPageBreak/>
         <w:t>Sletning</w:t>
       </w:r>
     </w:p>
@@ -2429,51 +2535,6 @@
         </w:rPr>
         <w:t xml:space="preserve">vil dette barn også rykke sig med op. </w:t>
       </w:r>
-    </w:p>
-    <w:p>
-      <w:pPr>
-        <w:spacing w:after="0"/>
-        <w:jc w:val="both"/>
-        <w:rPr>
-          <w:rFonts w:ascii="Calibri" w:hAnsi="Calibri" w:cs="Calibri"/>
-        </w:rPr>
-      </w:pPr>
-    </w:p>
-    <w:p>
-      <w:pPr>
-        <w:spacing w:after="0"/>
-        <w:jc w:val="both"/>
-        <w:rPr>
-          <w:rFonts w:ascii="Calibri" w:hAnsi="Calibri" w:cs="Calibri"/>
-        </w:rPr>
-      </w:pPr>
-    </w:p>
-    <w:p>
-      <w:pPr>
-        <w:spacing w:after="0"/>
-        <w:jc w:val="both"/>
-        <w:rPr>
-          <w:rFonts w:ascii="Calibri" w:hAnsi="Calibri" w:cs="Calibri"/>
-        </w:rPr>
-      </w:pPr>
-    </w:p>
-    <w:p>
-      <w:pPr>
-        <w:spacing w:after="0"/>
-        <w:jc w:val="both"/>
-        <w:rPr>
-          <w:rFonts w:ascii="Calibri" w:hAnsi="Calibri" w:cs="Calibri"/>
-        </w:rPr>
-      </w:pPr>
-    </w:p>
-    <w:p>
-      <w:pPr>
-        <w:spacing w:after="0"/>
-        <w:jc w:val="both"/>
-        <w:rPr>
-          <w:rFonts w:ascii="Calibri" w:hAnsi="Calibri" w:cs="Calibri"/>
-        </w:rPr>
-      </w:pPr>
     </w:p>
     <w:p>
       <w:pPr>

</xml_diff>